<commit_message>
Starting with ReactJS Topics docs
</commit_message>
<xml_diff>
--- a/interviewPrep/JSTopics.docx
+++ b/interviewPrep/JSTopics.docx
@@ -4000,17 +4000,7 @@
           <w:szCs w:val="24"/>
           <w:u w:val="none"/>
         </w:rPr>
-        <w:t>.</w:t>
-      </w:r>
-      <w:r>
-        <w:rPr>
-          <w:b w:val="false"/>
-          <w:bCs w:val="false"/>
-          <w:sz w:val="24"/>
-          <w:szCs w:val="24"/>
-          <w:u w:val="none"/>
-        </w:rPr>
-        <w:t>length: length property returns the length of the string.</w:t>
+        <w:t>.length: length property returns the length of the string.</w:t>
       </w:r>
     </w:p>
     <w:p>
@@ -4141,7 +4131,78 @@
           <w:sz w:val="24"/>
           <w:szCs w:val="24"/>
         </w:rPr>
-        <w:t>_</w:t>
+        <w:t>_parameter_</w:t>
+      </w:r>
+      <w:r>
+        <w:rPr>
+          <w:b w:val="false"/>
+          <w:bCs w:val="false"/>
+          <w:sz w:val="24"/>
+          <w:szCs w:val="24"/>
+        </w:rPr>
+        <w:t>”): method adds the “_</w:t>
+      </w:r>
+      <w:r>
+        <w:rPr>
+          <w:b w:val="false"/>
+          <w:bCs w:val="false"/>
+          <w:sz w:val="24"/>
+          <w:szCs w:val="24"/>
+          <w:u w:val="none"/>
+        </w:rPr>
+        <w:t>parameter_” at the end of the array and returns the new length of the array.</w:t>
+      </w:r>
+    </w:p>
+    <w:p>
+      <w:pPr>
+        <w:pStyle w:val="Normal"/>
+        <w:bidi w:val="0"/>
+        <w:spacing w:lineRule="auto" w:line="259" w:beforeAutospacing="0" w:before="0" w:afterAutospacing="0" w:after="160"/>
+        <w:ind w:left="0" w:right="0" w:hanging="0"/>
+        <w:jc w:val="left"/>
+        <w:rPr>
+          <w:b w:val="false"/>
+          <w:b w:val="false"/>
+          <w:bCs w:val="false"/>
+          <w:sz w:val="24"/>
+          <w:szCs w:val="24"/>
+        </w:rPr>
+      </w:pPr>
+      <w:r>
+        <w:rPr>
+          <w:b w:val="false"/>
+          <w:bCs w:val="false"/>
+          <w:sz w:val="24"/>
+          <w:szCs w:val="24"/>
+          <w:u w:val="none"/>
+        </w:rPr>
+        <w:t>.shift(): method removes the first array element, returns it and shifts all other elements to a lower index.</w:t>
+      </w:r>
+    </w:p>
+    <w:p>
+      <w:pPr>
+        <w:pStyle w:val="Normal"/>
+        <w:bidi w:val="0"/>
+        <w:spacing w:lineRule="auto" w:line="259" w:beforeAutospacing="0" w:before="0" w:afterAutospacing="0" w:after="160"/>
+        <w:ind w:left="0" w:right="0" w:hanging="0"/>
+        <w:jc w:val="left"/>
+        <w:rPr>
+          <w:b w:val="false"/>
+          <w:b w:val="false"/>
+          <w:bCs w:val="false"/>
+          <w:sz w:val="24"/>
+          <w:szCs w:val="24"/>
+        </w:rPr>
+      </w:pPr>
+      <w:r>
+        <w:rPr>
+          <w:b w:val="false"/>
+          <w:bCs w:val="false"/>
+          <w:sz w:val="24"/>
+          <w:szCs w:val="24"/>
+          <w:u w:val="none"/>
+        </w:rPr>
+        <w:t>.unshift(“</w:t>
       </w:r>
       <w:r>
         <w:rPr>
@@ -4151,88 +4212,45 @@
           <w:iCs/>
           <w:sz w:val="24"/>
           <w:szCs w:val="24"/>
-        </w:rPr>
-        <w:t>parameter_</w:t>
-      </w:r>
-      <w:r>
-        <w:rPr>
-          <w:b w:val="false"/>
-          <w:bCs w:val="false"/>
-          <w:sz w:val="24"/>
-          <w:szCs w:val="24"/>
-        </w:rPr>
-        <w:t xml:space="preserve">”): method </w:t>
-      </w:r>
-      <w:r>
-        <w:rPr>
-          <w:b w:val="false"/>
-          <w:bCs w:val="false"/>
-          <w:sz w:val="24"/>
-          <w:szCs w:val="24"/>
-        </w:rPr>
-        <w:t>adds the “_</w:t>
-      </w:r>
-      <w:r>
-        <w:rPr>
-          <w:b w:val="false"/>
-          <w:bCs w:val="false"/>
-          <w:sz w:val="24"/>
-          <w:szCs w:val="24"/>
-          <w:u w:val="none"/>
-        </w:rPr>
-        <w:t>parameter_” at the end of the array and returns the new length of the array.</w:t>
-      </w:r>
-    </w:p>
-    <w:p>
-      <w:pPr>
-        <w:pStyle w:val="Normal"/>
-        <w:bidi w:val="0"/>
-        <w:spacing w:lineRule="auto" w:line="259" w:beforeAutospacing="0" w:before="0" w:afterAutospacing="0" w:after="160"/>
-        <w:ind w:left="0" w:right="0" w:hanging="0"/>
-        <w:jc w:val="left"/>
-        <w:rPr>
-          <w:b w:val="false"/>
-          <w:b w:val="false"/>
-          <w:bCs w:val="false"/>
-          <w:sz w:val="24"/>
-          <w:szCs w:val="24"/>
-        </w:rPr>
-      </w:pPr>
-      <w:r>
-        <w:rPr>
-          <w:b w:val="false"/>
-          <w:bCs w:val="false"/>
-          <w:sz w:val="24"/>
-          <w:szCs w:val="24"/>
-          <w:u w:val="none"/>
-        </w:rPr>
-        <w:t>.shift(): method removes the first array element, returns it and shifts all other elements to a lower index.</w:t>
-      </w:r>
-    </w:p>
-    <w:p>
-      <w:pPr>
-        <w:pStyle w:val="Normal"/>
-        <w:bidi w:val="0"/>
-        <w:spacing w:lineRule="auto" w:line="259" w:beforeAutospacing="0" w:before="0" w:afterAutospacing="0" w:after="160"/>
-        <w:ind w:left="0" w:right="0" w:hanging="0"/>
-        <w:jc w:val="left"/>
-        <w:rPr>
-          <w:b w:val="false"/>
-          <w:b w:val="false"/>
-          <w:bCs w:val="false"/>
-          <w:sz w:val="24"/>
-          <w:szCs w:val="24"/>
-        </w:rPr>
-      </w:pPr>
-      <w:r>
-        <w:rPr>
-          <w:b w:val="false"/>
-          <w:bCs w:val="false"/>
-          <w:sz w:val="24"/>
-          <w:szCs w:val="24"/>
-          <w:u w:val="none"/>
-        </w:rPr>
-        <w:t>.unshift(“</w:t>
+          <w:u w:val="none"/>
+        </w:rPr>
+        <w:t>_parameter_</w:t>
+      </w:r>
+      <w:r>
+        <w:rPr>
+          <w:b w:val="false"/>
+          <w:bCs w:val="false"/>
+          <w:sz w:val="24"/>
+          <w:szCs w:val="24"/>
+          <w:u w:val="none"/>
+        </w:rPr>
+        <w:t>”): method adds the “_parameter_” at the beginning of the array and returns the new length of the array.</w:t>
+      </w:r>
+    </w:p>
+    <w:p>
+      <w:pPr>
+        <w:pStyle w:val="Normal"/>
+        <w:bidi w:val="0"/>
+        <w:spacing w:lineRule="auto" w:line="259" w:beforeAutospacing="0" w:before="0" w:afterAutospacing="0" w:after="160"/>
+        <w:ind w:left="0" w:right="0" w:hanging="0"/>
+        <w:jc w:val="left"/>
+        <w:rPr>
+          <w:b w:val="false"/>
+          <w:b w:val="false"/>
+          <w:bCs w:val="false"/>
+          <w:sz w:val="24"/>
+          <w:szCs w:val="24"/>
+        </w:rPr>
+      </w:pPr>
+      <w:r>
+        <w:rPr>
+          <w:b w:val="false"/>
+          <w:bCs w:val="false"/>
+          <w:sz w:val="24"/>
+          <w:szCs w:val="24"/>
+          <w:u w:val="none"/>
+        </w:rPr>
+        <w:t>.concat(“_</w:t>
       </w:r>
       <w:r>
         <w:rPr>
@@ -4244,43 +4262,19 @@
           <w:szCs w:val="24"/>
           <w:u w:val="none"/>
         </w:rPr>
-        <w:t>_parameter_</w:t>
-      </w:r>
-      <w:r>
-        <w:rPr>
-          <w:b w:val="false"/>
-          <w:bCs w:val="false"/>
-          <w:sz w:val="24"/>
-          <w:szCs w:val="24"/>
-          <w:u w:val="none"/>
-        </w:rPr>
-        <w:t>”): method adds the “_parameter_” at the beginning of the array and returns the new length of the array.</w:t>
-      </w:r>
-    </w:p>
-    <w:p>
-      <w:pPr>
-        <w:pStyle w:val="Normal"/>
-        <w:bidi w:val="0"/>
-        <w:spacing w:lineRule="auto" w:line="259" w:beforeAutospacing="0" w:before="0" w:afterAutospacing="0" w:after="160"/>
-        <w:ind w:left="0" w:right="0" w:hanging="0"/>
-        <w:jc w:val="left"/>
-        <w:rPr>
-          <w:b w:val="false"/>
-          <w:b w:val="false"/>
-          <w:bCs w:val="false"/>
-          <w:sz w:val="24"/>
-          <w:szCs w:val="24"/>
-        </w:rPr>
-      </w:pPr>
-      <w:r>
-        <w:rPr>
-          <w:b w:val="false"/>
-          <w:bCs w:val="false"/>
-          <w:sz w:val="24"/>
-          <w:szCs w:val="24"/>
-          <w:u w:val="none"/>
-        </w:rPr>
-        <w:t>.concat(“_</w:t>
+        <w:t>another_array_</w:t>
+      </w:r>
+      <w:r>
+        <w:rPr>
+          <w:b w:val="false"/>
+          <w:bCs w:val="false"/>
+          <w:i w:val="false"/>
+          <w:iCs w:val="false"/>
+          <w:sz w:val="24"/>
+          <w:szCs w:val="24"/>
+          <w:u w:val="none"/>
+        </w:rPr>
+        <w:t>”): method creates a new array by merging the “_</w:t>
       </w:r>
       <w:r>
         <w:rPr>
@@ -4304,7 +4298,572 @@
           <w:szCs w:val="24"/>
           <w:u w:val="none"/>
         </w:rPr>
-        <w:t>”): method creates a new array by merging the “_</w:t>
+        <w:t>” with the array on which the concat was ran on.</w:t>
+      </w:r>
+    </w:p>
+    <w:p>
+      <w:pPr>
+        <w:pStyle w:val="Normal"/>
+        <w:bidi w:val="0"/>
+        <w:spacing w:lineRule="auto" w:line="259" w:beforeAutospacing="0" w:before="0" w:afterAutospacing="0" w:after="160"/>
+        <w:ind w:left="0" w:right="0" w:hanging="0"/>
+        <w:jc w:val="left"/>
+        <w:rPr>
+          <w:b w:val="false"/>
+          <w:b w:val="false"/>
+          <w:bCs w:val="false"/>
+          <w:sz w:val="24"/>
+          <w:szCs w:val="24"/>
+        </w:rPr>
+      </w:pPr>
+      <w:r>
+        <w:rPr>
+          <w:b w:val="false"/>
+          <w:bCs w:val="false"/>
+          <w:i w:val="false"/>
+          <w:iCs w:val="false"/>
+          <w:sz w:val="24"/>
+          <w:szCs w:val="24"/>
+          <w:u w:val="none"/>
+        </w:rPr>
+        <w:t>.splice(“pos”, “num”, “elem”, “elem2”, ...): method can be used to add new items and remove existing items to an array and returns removed items. The splice method returns an array with the deleted items.</w:t>
+      </w:r>
+    </w:p>
+    <w:p>
+      <w:pPr>
+        <w:pStyle w:val="Normal"/>
+        <w:bidi w:val="0"/>
+        <w:spacing w:lineRule="auto" w:line="259" w:beforeAutospacing="0" w:before="0" w:afterAutospacing="0" w:after="160"/>
+        <w:ind w:left="0" w:right="0" w:hanging="0"/>
+        <w:jc w:val="left"/>
+        <w:rPr>
+          <w:b w:val="false"/>
+          <w:b w:val="false"/>
+          <w:bCs w:val="false"/>
+          <w:sz w:val="24"/>
+          <w:szCs w:val="24"/>
+        </w:rPr>
+      </w:pPr>
+      <w:r>
+        <w:rPr>
+          <w:b w:val="false"/>
+          <w:bCs w:val="false"/>
+          <w:i w:val="false"/>
+          <w:iCs w:val="false"/>
+          <w:sz w:val="24"/>
+          <w:szCs w:val="24"/>
+          <w:u w:val="none"/>
+        </w:rPr>
+        <w:t>First parameter “pos” defines the position where new elements should be added (spliced in)</w:t>
+      </w:r>
+    </w:p>
+    <w:p>
+      <w:pPr>
+        <w:pStyle w:val="Normal"/>
+        <w:bidi w:val="0"/>
+        <w:spacing w:lineRule="auto" w:line="259" w:beforeAutospacing="0" w:before="0" w:afterAutospacing="0" w:after="160"/>
+        <w:ind w:left="0" w:right="0" w:hanging="0"/>
+        <w:jc w:val="left"/>
+        <w:rPr>
+          <w:b w:val="false"/>
+          <w:b w:val="false"/>
+          <w:bCs w:val="false"/>
+          <w:sz w:val="24"/>
+          <w:szCs w:val="24"/>
+        </w:rPr>
+      </w:pPr>
+      <w:r>
+        <w:rPr>
+          <w:b w:val="false"/>
+          <w:bCs w:val="false"/>
+          <w:i w:val="false"/>
+          <w:iCs w:val="false"/>
+          <w:sz w:val="24"/>
+          <w:szCs w:val="24"/>
+          <w:u w:val="none"/>
+        </w:rPr>
+        <w:t>Second parameter “num” defines how many elements should be removed.</w:t>
+      </w:r>
+    </w:p>
+    <w:p>
+      <w:pPr>
+        <w:pStyle w:val="Normal"/>
+        <w:bidi w:val="0"/>
+        <w:spacing w:lineRule="auto" w:line="259" w:beforeAutospacing="0" w:before="0" w:afterAutospacing="0" w:after="160"/>
+        <w:ind w:left="0" w:right="0" w:hanging="0"/>
+        <w:jc w:val="left"/>
+        <w:rPr>
+          <w:b w:val="false"/>
+          <w:b w:val="false"/>
+          <w:bCs w:val="false"/>
+          <w:sz w:val="24"/>
+          <w:szCs w:val="24"/>
+        </w:rPr>
+      </w:pPr>
+      <w:r>
+        <w:rPr>
+          <w:b w:val="false"/>
+          <w:bCs w:val="false"/>
+          <w:i w:val="false"/>
+          <w:iCs w:val="false"/>
+          <w:sz w:val="24"/>
+          <w:szCs w:val="24"/>
+          <w:u w:val="none"/>
+        </w:rPr>
+        <w:t>Third and rest of the parameters “elem” defines the elements to be added.</w:t>
+      </w:r>
+    </w:p>
+    <w:p>
+      <w:pPr>
+        <w:pStyle w:val="Normal"/>
+        <w:bidi w:val="0"/>
+        <w:spacing w:lineRule="auto" w:line="259" w:beforeAutospacing="0" w:before="0" w:afterAutospacing="0" w:after="160"/>
+        <w:ind w:left="0" w:right="0" w:hanging="0"/>
+        <w:jc w:val="left"/>
+        <w:rPr>
+          <w:b w:val="false"/>
+          <w:b w:val="false"/>
+          <w:bCs w:val="false"/>
+          <w:sz w:val="24"/>
+          <w:szCs w:val="24"/>
+        </w:rPr>
+      </w:pPr>
+      <w:r>
+        <w:rPr>
+          <w:b w:val="false"/>
+          <w:bCs w:val="false"/>
+          <w:i w:val="false"/>
+          <w:iCs w:val="false"/>
+          <w:sz w:val="24"/>
+          <w:szCs w:val="24"/>
+          <w:u w:val="none"/>
+        </w:rPr>
+        <w:t>.slice(“start”, “end”): method slices out a piece of a n array into a new array. slice method does not remove any elements from the source array.</w:t>
+      </w:r>
+    </w:p>
+    <w:p>
+      <w:pPr>
+        <w:pStyle w:val="Normal"/>
+        <w:bidi w:val="0"/>
+        <w:spacing w:lineRule="auto" w:line="259" w:beforeAutospacing="0" w:before="0" w:afterAutospacing="0" w:after="160"/>
+        <w:ind w:left="0" w:right="0" w:hanging="0"/>
+        <w:jc w:val="left"/>
+        <w:rPr>
+          <w:b w:val="false"/>
+          <w:b w:val="false"/>
+          <w:bCs w:val="false"/>
+          <w:sz w:val="24"/>
+          <w:szCs w:val="24"/>
+        </w:rPr>
+      </w:pPr>
+      <w:r>
+        <w:rPr>
+          <w:b w:val="false"/>
+          <w:bCs w:val="false"/>
+          <w:i w:val="false"/>
+          <w:iCs w:val="false"/>
+          <w:sz w:val="24"/>
+          <w:szCs w:val="24"/>
+          <w:u w:val="none"/>
+        </w:rPr>
+        <w:t>First parameter “start” defines the starting position from which the new sliced array will be created.</w:t>
+      </w:r>
+    </w:p>
+    <w:p>
+      <w:pPr>
+        <w:pStyle w:val="Normal"/>
+        <w:bidi w:val="0"/>
+        <w:spacing w:lineRule="auto" w:line="259" w:beforeAutospacing="0" w:before="0" w:afterAutospacing="0" w:after="160"/>
+        <w:ind w:left="0" w:right="0" w:hanging="0"/>
+        <w:jc w:val="left"/>
+        <w:rPr>
+          <w:b w:val="false"/>
+          <w:b w:val="false"/>
+          <w:bCs w:val="false"/>
+          <w:sz w:val="24"/>
+          <w:szCs w:val="24"/>
+        </w:rPr>
+      </w:pPr>
+      <w:r>
+        <w:rPr>
+          <w:b w:val="false"/>
+          <w:bCs w:val="false"/>
+          <w:i w:val="false"/>
+          <w:iCs w:val="false"/>
+          <w:sz w:val="24"/>
+          <w:szCs w:val="24"/>
+          <w:u w:val="none"/>
+        </w:rPr>
+        <w:t>Second parameter “end” defines the ending position upto and not including which the new sliced array will have values uptil.</w:t>
+      </w:r>
+    </w:p>
+    <w:p>
+      <w:pPr>
+        <w:pStyle w:val="Normal"/>
+        <w:bidi w:val="0"/>
+        <w:spacing w:lineRule="auto" w:line="259" w:beforeAutospacing="0" w:before="0" w:afterAutospacing="0" w:after="160"/>
+        <w:ind w:left="0" w:right="0" w:hanging="0"/>
+        <w:jc w:val="left"/>
+        <w:rPr>
+          <w:b/>
+          <w:b/>
+          <w:bCs/>
+          <w:sz w:val="36"/>
+          <w:szCs w:val="36"/>
+          <w:u w:val="single"/>
+        </w:rPr>
+      </w:pPr>
+      <w:r>
+        <w:rPr>
+          <w:b/>
+          <w:bCs/>
+          <w:sz w:val="36"/>
+          <w:szCs w:val="36"/>
+          <w:u w:val="single"/>
+        </w:rPr>
+        <w:t>20. Generators</w:t>
+      </w:r>
+    </w:p>
+    <w:p>
+      <w:pPr>
+        <w:pStyle w:val="Normal"/>
+        <w:bidi w:val="0"/>
+        <w:spacing w:lineRule="auto" w:line="259" w:beforeAutospacing="0" w:before="0" w:afterAutospacing="0" w:after="160"/>
+        <w:ind w:left="0" w:right="0" w:hanging="0"/>
+        <w:jc w:val="left"/>
+        <w:rPr>
+          <w:b w:val="false"/>
+          <w:b w:val="false"/>
+          <w:bCs w:val="false"/>
+          <w:sz w:val="24"/>
+          <w:szCs w:val="24"/>
+          <w:u w:val="none"/>
+        </w:rPr>
+      </w:pPr>
+      <w:r>
+        <w:rPr>
+          <w:b w:val="false"/>
+          <w:bCs w:val="false"/>
+          <w:sz w:val="24"/>
+          <w:szCs w:val="24"/>
+          <w:u w:val="none"/>
+        </w:rPr>
+        <w:t xml:space="preserve">In JavaScript, generators provide a new way to work with functions and iterators. Using a generator, </w:t>
+      </w:r>
+    </w:p>
+    <w:p>
+      <w:pPr>
+        <w:pStyle w:val="Normal"/>
+        <w:bidi w:val="0"/>
+        <w:spacing w:lineRule="auto" w:line="259" w:beforeAutospacing="0" w:before="0" w:afterAutospacing="0" w:after="160"/>
+        <w:ind w:left="0" w:right="0" w:hanging="0"/>
+        <w:jc w:val="left"/>
+        <w:rPr>
+          <w:b w:val="false"/>
+          <w:b w:val="false"/>
+          <w:bCs w:val="false"/>
+          <w:sz w:val="24"/>
+          <w:szCs w:val="24"/>
+          <w:u w:val="none"/>
+        </w:rPr>
+      </w:pPr>
+      <w:r>
+        <w:rPr>
+          <w:b w:val="false"/>
+          <w:bCs w:val="false"/>
+          <w:sz w:val="24"/>
+          <w:szCs w:val="24"/>
+          <w:u w:val="none"/>
+        </w:rPr>
+        <w:t>1. you can stop the execution of a function from anywhere inside the function.</w:t>
+      </w:r>
+    </w:p>
+    <w:p>
+      <w:pPr>
+        <w:pStyle w:val="Normal"/>
+        <w:bidi w:val="0"/>
+        <w:spacing w:lineRule="auto" w:line="259" w:beforeAutospacing="0" w:before="0" w:afterAutospacing="0" w:after="160"/>
+        <w:ind w:left="0" w:right="0" w:hanging="0"/>
+        <w:jc w:val="left"/>
+        <w:rPr>
+          <w:b w:val="false"/>
+          <w:b w:val="false"/>
+          <w:bCs w:val="false"/>
+          <w:sz w:val="24"/>
+          <w:szCs w:val="24"/>
+          <w:u w:val="none"/>
+        </w:rPr>
+      </w:pPr>
+      <w:r>
+        <w:rPr>
+          <w:b w:val="false"/>
+          <w:bCs w:val="false"/>
+          <w:sz w:val="24"/>
+          <w:szCs w:val="24"/>
+          <w:u w:val="none"/>
+        </w:rPr>
+        <w:t>2. and continue executing code from a halted position.</w:t>
+      </w:r>
+    </w:p>
+    <w:p>
+      <w:pPr>
+        <w:pStyle w:val="Normal"/>
+        <w:bidi w:val="0"/>
+        <w:spacing w:lineRule="auto" w:line="259" w:beforeAutospacing="0" w:before="0" w:afterAutospacing="0" w:after="160"/>
+        <w:ind w:left="0" w:right="0" w:hanging="0"/>
+        <w:jc w:val="left"/>
+        <w:rPr>
+          <w:b w:val="false"/>
+          <w:b w:val="false"/>
+          <w:bCs w:val="false"/>
+          <w:sz w:val="24"/>
+          <w:szCs w:val="24"/>
+          <w:u w:val="none"/>
+        </w:rPr>
+      </w:pPr>
+      <w:r>
+        <w:rPr>
+          <w:b w:val="false"/>
+          <w:bCs w:val="false"/>
+          <w:sz w:val="24"/>
+          <w:szCs w:val="24"/>
+          <w:u w:val="none"/>
+        </w:rPr>
+        <w:t xml:space="preserve">With yield you can pause the execution </w:t>
+      </w:r>
+    </w:p>
+    <w:p>
+      <w:pPr>
+        <w:pStyle w:val="Normal"/>
+        <w:bidi w:val="0"/>
+        <w:spacing w:lineRule="auto" w:line="259" w:beforeAutospacing="0" w:before="0" w:afterAutospacing="0" w:after="160"/>
+        <w:ind w:left="0" w:right="0" w:hanging="0"/>
+        <w:jc w:val="left"/>
+        <w:rPr>
+          <w:b w:val="false"/>
+          <w:b w:val="false"/>
+          <w:bCs w:val="false"/>
+          <w:sz w:val="24"/>
+          <w:szCs w:val="24"/>
+          <w:u w:val="none"/>
+        </w:rPr>
+      </w:pPr>
+      <w:r>
+        <w:rPr>
+          <w:b w:val="false"/>
+          <w:bCs w:val="false"/>
+          <w:sz w:val="24"/>
+          <w:szCs w:val="24"/>
+          <w:u w:val="none"/>
+        </w:rPr>
+        <w:t>.next() method provides a way to resume the flow. Wide case usecase is to generate iterators with generators.</w:t>
+      </w:r>
+    </w:p>
+    <w:p>
+      <w:pPr>
+        <w:pStyle w:val="Normal"/>
+        <w:bidi w:val="0"/>
+        <w:spacing w:lineRule="auto" w:line="259" w:beforeAutospacing="0" w:before="0" w:afterAutospacing="0" w:after="160"/>
+        <w:ind w:left="0" w:right="0" w:hanging="0"/>
+        <w:jc w:val="left"/>
+        <w:rPr>
+          <w:b/>
+          <w:b/>
+          <w:bCs/>
+          <w:sz w:val="36"/>
+          <w:szCs w:val="36"/>
+          <w:u w:val="single"/>
+        </w:rPr>
+      </w:pPr>
+      <w:r>
+        <w:rPr>
+          <w:b/>
+          <w:bCs/>
+          <w:sz w:val="36"/>
+          <w:szCs w:val="36"/>
+          <w:u w:val="single"/>
+        </w:rPr>
+        <w:t>21. Data Types</w:t>
+      </w:r>
+    </w:p>
+    <w:p>
+      <w:pPr>
+        <w:pStyle w:val="Normal"/>
+        <w:bidi w:val="0"/>
+        <w:spacing w:lineRule="auto" w:line="259" w:beforeAutospacing="0" w:before="0" w:afterAutospacing="0" w:after="160"/>
+        <w:ind w:left="0" w:right="0" w:hanging="0"/>
+        <w:jc w:val="left"/>
+        <w:rPr>
+          <w:b w:val="false"/>
+          <w:b w:val="false"/>
+          <w:bCs w:val="false"/>
+          <w:sz w:val="24"/>
+          <w:szCs w:val="24"/>
+          <w:u w:val="none"/>
+        </w:rPr>
+      </w:pPr>
+      <w:r>
+        <w:rPr>
+          <w:b w:val="false"/>
+          <w:bCs w:val="false"/>
+          <w:sz w:val="24"/>
+          <w:szCs w:val="24"/>
+          <w:u w:val="none"/>
+        </w:rPr>
+        <w:t>Mostly used data types are SNNUBO =&gt; string, number, null, undefined, boolean, object</w:t>
+      </w:r>
+    </w:p>
+    <w:p>
+      <w:pPr>
+        <w:pStyle w:val="Normal"/>
+        <w:bidi w:val="0"/>
+        <w:spacing w:lineRule="auto" w:line="259" w:beforeAutospacing="0" w:before="0" w:afterAutospacing="0" w:after="160"/>
+        <w:ind w:left="0" w:right="0" w:hanging="0"/>
+        <w:jc w:val="left"/>
+        <w:rPr>
+          <w:b w:val="false"/>
+          <w:b w:val="false"/>
+          <w:bCs w:val="false"/>
+          <w:sz w:val="24"/>
+          <w:szCs w:val="24"/>
+          <w:u w:val="none"/>
+        </w:rPr>
+      </w:pPr>
+      <w:r>
+        <w:rPr>
+          <w:b w:val="false"/>
+          <w:bCs w:val="false"/>
+          <w:sz w:val="24"/>
+          <w:szCs w:val="24"/>
+          <w:u w:val="none"/>
+        </w:rPr>
+        <w:t>Others are symbols and Big int.</w:t>
+      </w:r>
+    </w:p>
+    <w:p>
+      <w:pPr>
+        <w:pStyle w:val="Normal"/>
+        <w:bidi w:val="0"/>
+        <w:spacing w:lineRule="auto" w:line="259" w:beforeAutospacing="0" w:before="0" w:afterAutospacing="0" w:after="160"/>
+        <w:ind w:left="0" w:right="0" w:hanging="0"/>
+        <w:jc w:val="left"/>
+        <w:rPr>
+          <w:b/>
+          <w:b/>
+          <w:bCs/>
+          <w:sz w:val="36"/>
+          <w:szCs w:val="36"/>
+          <w:u w:val="single"/>
+        </w:rPr>
+      </w:pPr>
+      <w:r>
+        <w:rPr>
+          <w:b/>
+          <w:bCs/>
+          <w:sz w:val="36"/>
+          <w:szCs w:val="36"/>
+          <w:u w:val="single"/>
+        </w:rPr>
+        <w:t>22. Weak Set</w:t>
+      </w:r>
+    </w:p>
+    <w:p>
+      <w:pPr>
+        <w:pStyle w:val="Normal"/>
+        <w:bidi w:val="0"/>
+        <w:spacing w:lineRule="auto" w:line="259" w:beforeAutospacing="0" w:before="0" w:afterAutospacing="0" w:after="160"/>
+        <w:ind w:left="0" w:right="0" w:hanging="0"/>
+        <w:jc w:val="left"/>
+        <w:rPr>
+          <w:b/>
+          <w:b/>
+          <w:bCs/>
+        </w:rPr>
+      </w:pPr>
+      <w:r>
+        <w:rPr>
+          <w:b/>
+          <w:bCs/>
+          <w:sz w:val="24"/>
+          <w:szCs w:val="24"/>
+          <w:u w:val="none"/>
+        </w:rPr>
+        <w:t>Set:</w:t>
+      </w:r>
+    </w:p>
+    <w:p>
+      <w:pPr>
+        <w:pStyle w:val="Normal"/>
+        <w:bidi w:val="0"/>
+        <w:spacing w:lineRule="auto" w:line="259" w:beforeAutospacing="0" w:before="0" w:afterAutospacing="0" w:after="160"/>
+        <w:ind w:left="0" w:right="0" w:hanging="0"/>
+        <w:jc w:val="left"/>
+        <w:rPr>
+          <w:b w:val="false"/>
+          <w:b w:val="false"/>
+          <w:bCs w:val="false"/>
+          <w:sz w:val="24"/>
+          <w:szCs w:val="24"/>
+          <w:u w:val="none"/>
+        </w:rPr>
+      </w:pPr>
+      <w:r>
+        <w:rPr>
+          <w:b w:val="false"/>
+          <w:bCs w:val="false"/>
+          <w:sz w:val="24"/>
+          <w:szCs w:val="24"/>
+          <w:u w:val="none"/>
+        </w:rPr>
+        <w:t>Set is a javaScript object that only holds unique values.</w:t>
+      </w:r>
+    </w:p>
+    <w:p>
+      <w:pPr>
+        <w:pStyle w:val="Normal"/>
+        <w:bidi w:val="0"/>
+        <w:spacing w:lineRule="auto" w:line="259" w:beforeAutospacing="0" w:before="0" w:afterAutospacing="0" w:after="160"/>
+        <w:ind w:left="0" w:right="0" w:hanging="0"/>
+        <w:jc w:val="left"/>
+        <w:rPr>
+          <w:b/>
+          <w:b/>
+          <w:bCs/>
+        </w:rPr>
+      </w:pPr>
+      <w:r>
+        <w:rPr>
+          <w:b/>
+          <w:bCs/>
+        </w:rPr>
+        <w:t>WeakSet:</w:t>
+      </w:r>
+    </w:p>
+    <w:p>
+      <w:pPr>
+        <w:pStyle w:val="Normal"/>
+        <w:bidi w:val="0"/>
+        <w:spacing w:lineRule="auto" w:line="259" w:beforeAutospacing="0" w:before="0" w:afterAutospacing="0" w:after="160"/>
+        <w:ind w:left="0" w:right="0" w:hanging="0"/>
+        <w:jc w:val="left"/>
+        <w:rPr>
+          <w:b w:val="false"/>
+          <w:b w:val="false"/>
+          <w:bCs w:val="false"/>
+          <w:sz w:val="24"/>
+          <w:szCs w:val="24"/>
+          <w:u w:val="none"/>
+        </w:rPr>
+      </w:pPr>
+      <w:r>
+        <w:rPr>
+          <w:b w:val="false"/>
+          <w:bCs w:val="false"/>
+          <w:sz w:val="24"/>
+          <w:szCs w:val="24"/>
+          <w:u w:val="none"/>
+        </w:rPr>
+        <w:t xml:space="preserve">The WeakSet object lets you store weakly held </w:t>
       </w:r>
       <w:r>
         <w:rPr>
@@ -4316,7 +4875,130 @@
           <w:szCs w:val="24"/>
           <w:u w:val="none"/>
         </w:rPr>
-        <w:t>another_array_</w:t>
+        <w:t>objects</w:t>
+      </w:r>
+      <w:r>
+        <w:rPr>
+          <w:b w:val="false"/>
+          <w:bCs w:val="false"/>
+          <w:sz w:val="24"/>
+          <w:szCs w:val="24"/>
+          <w:u w:val="none"/>
+        </w:rPr>
+        <w:t xml:space="preserve"> in a collection.</w:t>
+      </w:r>
+    </w:p>
+    <w:p>
+      <w:pPr>
+        <w:pStyle w:val="Normal"/>
+        <w:bidi w:val="0"/>
+        <w:spacing w:lineRule="auto" w:line="259" w:beforeAutospacing="0" w:before="0" w:afterAutospacing="0" w:after="160"/>
+        <w:ind w:left="0" w:right="0" w:hanging="0"/>
+        <w:jc w:val="left"/>
+        <w:rPr>
+          <w:b w:val="false"/>
+          <w:b w:val="false"/>
+          <w:bCs w:val="false"/>
+          <w:sz w:val="24"/>
+          <w:szCs w:val="24"/>
+          <w:u w:val="none"/>
+        </w:rPr>
+      </w:pPr>
+      <w:r>
+        <w:rPr>
+          <w:b w:val="false"/>
+          <w:bCs w:val="false"/>
+          <w:sz w:val="24"/>
+          <w:szCs w:val="24"/>
+          <w:u w:val="none"/>
+        </w:rPr>
+        <w:t>The main differences to the Set object are:</w:t>
+      </w:r>
+    </w:p>
+    <w:p>
+      <w:pPr>
+        <w:pStyle w:val="Normal"/>
+        <w:bidi w:val="0"/>
+        <w:spacing w:lineRule="auto" w:line="259" w:beforeAutospacing="0" w:before="0" w:afterAutospacing="0" w:after="160"/>
+        <w:ind w:left="0" w:right="0" w:hanging="0"/>
+        <w:jc w:val="left"/>
+        <w:rPr>
+          <w:b w:val="false"/>
+          <w:b w:val="false"/>
+          <w:bCs w:val="false"/>
+          <w:sz w:val="24"/>
+          <w:szCs w:val="24"/>
+          <w:u w:val="none"/>
+        </w:rPr>
+      </w:pPr>
+      <w:r>
+        <w:rPr>
+          <w:b w:val="false"/>
+          <w:bCs w:val="false"/>
+          <w:sz w:val="24"/>
+          <w:szCs w:val="24"/>
+          <w:u w:val="none"/>
+        </w:rPr>
+        <w:t xml:space="preserve">I) WeakSet are collcections of </w:t>
+      </w:r>
+      <w:r>
+        <w:rPr>
+          <w:b/>
+          <w:bCs/>
+          <w:sz w:val="24"/>
+          <w:szCs w:val="24"/>
+          <w:u w:val="none"/>
+        </w:rPr>
+        <w:t>objects only</w:t>
+      </w:r>
+      <w:r>
+        <w:rPr>
+          <w:b w:val="false"/>
+          <w:bCs w:val="false"/>
+          <w:sz w:val="24"/>
+          <w:szCs w:val="24"/>
+          <w:u w:val="none"/>
+        </w:rPr>
+        <w:t>. They cannot contain arbitrary values of any type as Set can.</w:t>
+      </w:r>
+    </w:p>
+    <w:p>
+      <w:pPr>
+        <w:pStyle w:val="Normal"/>
+        <w:bidi w:val="0"/>
+        <w:spacing w:lineRule="auto" w:line="259" w:beforeAutospacing="0" w:before="0" w:afterAutospacing="0" w:after="160"/>
+        <w:ind w:left="0" w:right="0" w:hanging="0"/>
+        <w:jc w:val="left"/>
+        <w:rPr>
+          <w:b w:val="false"/>
+          <w:b w:val="false"/>
+          <w:bCs w:val="false"/>
+          <w:sz w:val="24"/>
+          <w:szCs w:val="24"/>
+          <w:u w:val="none"/>
+        </w:rPr>
+      </w:pPr>
+      <w:r>
+        <w:rPr>
+          <w:b w:val="false"/>
+          <w:bCs w:val="false"/>
+          <w:sz w:val="24"/>
+          <w:szCs w:val="24"/>
+          <w:u w:val="none"/>
+        </w:rPr>
+        <w:t xml:space="preserve">II) WeakSet is </w:t>
+      </w:r>
+      <w:r>
+        <w:rPr>
+          <w:b w:val="false"/>
+          <w:bCs w:val="false"/>
+          <w:i/>
+          <w:iCs/>
+          <w:sz w:val="24"/>
+          <w:szCs w:val="24"/>
+          <w:u w:val="none"/>
+        </w:rPr>
+        <w:t xml:space="preserve">weak, </w:t>
       </w:r>
       <w:r>
         <w:rPr>
@@ -4328,227 +5010,7 @@
           <w:szCs w:val="24"/>
           <w:u w:val="none"/>
         </w:rPr>
-        <w:t>” with the array on which the concat was ran on.</w:t>
-      </w:r>
-    </w:p>
-    <w:p>
-      <w:pPr>
-        <w:pStyle w:val="Normal"/>
-        <w:bidi w:val="0"/>
-        <w:spacing w:lineRule="auto" w:line="259" w:beforeAutospacing="0" w:before="0" w:afterAutospacing="0" w:after="160"/>
-        <w:ind w:left="0" w:right="0" w:hanging="0"/>
-        <w:jc w:val="left"/>
-        <w:rPr>
-          <w:b w:val="false"/>
-          <w:b w:val="false"/>
-          <w:bCs w:val="false"/>
-          <w:sz w:val="24"/>
-          <w:szCs w:val="24"/>
-        </w:rPr>
-      </w:pPr>
-      <w:r>
-        <w:rPr>
-          <w:b w:val="false"/>
-          <w:bCs w:val="false"/>
-          <w:i w:val="false"/>
-          <w:iCs w:val="false"/>
-          <w:sz w:val="24"/>
-          <w:szCs w:val="24"/>
-          <w:u w:val="none"/>
-        </w:rPr>
-        <w:t>.</w:t>
-      </w:r>
-      <w:r>
-        <w:rPr>
-          <w:b w:val="false"/>
-          <w:bCs w:val="false"/>
-          <w:i w:val="false"/>
-          <w:iCs w:val="false"/>
-          <w:sz w:val="24"/>
-          <w:szCs w:val="24"/>
-          <w:u w:val="none"/>
-        </w:rPr>
-        <w:t>splice(“pos”, “num”, “elem”, “elem2”, ...): method can be used to add new items and remove existing items to an array and returns removed items. The splice method returns an array with the deleted items.</w:t>
-      </w:r>
-    </w:p>
-    <w:p>
-      <w:pPr>
-        <w:pStyle w:val="Normal"/>
-        <w:bidi w:val="0"/>
-        <w:spacing w:lineRule="auto" w:line="259" w:beforeAutospacing="0" w:before="0" w:afterAutospacing="0" w:after="160"/>
-        <w:ind w:left="0" w:right="0" w:hanging="0"/>
-        <w:jc w:val="left"/>
-        <w:rPr>
-          <w:b w:val="false"/>
-          <w:b w:val="false"/>
-          <w:bCs w:val="false"/>
-          <w:sz w:val="24"/>
-          <w:szCs w:val="24"/>
-        </w:rPr>
-      </w:pPr>
-      <w:r>
-        <w:rPr>
-          <w:b w:val="false"/>
-          <w:bCs w:val="false"/>
-          <w:i w:val="false"/>
-          <w:iCs w:val="false"/>
-          <w:sz w:val="24"/>
-          <w:szCs w:val="24"/>
-          <w:u w:val="none"/>
-        </w:rPr>
-        <w:t>First parameter “pos” defines the position where new elements should be added (spliced in)</w:t>
-      </w:r>
-    </w:p>
-    <w:p>
-      <w:pPr>
-        <w:pStyle w:val="Normal"/>
-        <w:bidi w:val="0"/>
-        <w:spacing w:lineRule="auto" w:line="259" w:beforeAutospacing="0" w:before="0" w:afterAutospacing="0" w:after="160"/>
-        <w:ind w:left="0" w:right="0" w:hanging="0"/>
-        <w:jc w:val="left"/>
-        <w:rPr>
-          <w:b w:val="false"/>
-          <w:b w:val="false"/>
-          <w:bCs w:val="false"/>
-          <w:sz w:val="24"/>
-          <w:szCs w:val="24"/>
-        </w:rPr>
-      </w:pPr>
-      <w:r>
-        <w:rPr>
-          <w:b w:val="false"/>
-          <w:bCs w:val="false"/>
-          <w:i w:val="false"/>
-          <w:iCs w:val="false"/>
-          <w:sz w:val="24"/>
-          <w:szCs w:val="24"/>
-          <w:u w:val="none"/>
-        </w:rPr>
-        <w:t>Second parameter “num” defines how many elements should be removed.</w:t>
-      </w:r>
-    </w:p>
-    <w:p>
-      <w:pPr>
-        <w:pStyle w:val="Normal"/>
-        <w:bidi w:val="0"/>
-        <w:spacing w:lineRule="auto" w:line="259" w:beforeAutospacing="0" w:before="0" w:afterAutospacing="0" w:after="160"/>
-        <w:ind w:left="0" w:right="0" w:hanging="0"/>
-        <w:jc w:val="left"/>
-        <w:rPr>
-          <w:b w:val="false"/>
-          <w:b w:val="false"/>
-          <w:bCs w:val="false"/>
-          <w:sz w:val="24"/>
-          <w:szCs w:val="24"/>
-        </w:rPr>
-      </w:pPr>
-      <w:r>
-        <w:rPr>
-          <w:b w:val="false"/>
-          <w:bCs w:val="false"/>
-          <w:i w:val="false"/>
-          <w:iCs w:val="false"/>
-          <w:sz w:val="24"/>
-          <w:szCs w:val="24"/>
-          <w:u w:val="none"/>
-        </w:rPr>
-        <w:t xml:space="preserve">Third and rest of the parameters “elem” defines the </w:t>
-      </w:r>
-      <w:r>
-        <w:rPr>
-          <w:b w:val="false"/>
-          <w:bCs w:val="false"/>
-          <w:i w:val="false"/>
-          <w:iCs w:val="false"/>
-          <w:sz w:val="24"/>
-          <w:szCs w:val="24"/>
-          <w:u w:val="none"/>
-        </w:rPr>
-        <w:t>elements to be added.</w:t>
-      </w:r>
-    </w:p>
-    <w:p>
-      <w:pPr>
-        <w:pStyle w:val="Normal"/>
-        <w:bidi w:val="0"/>
-        <w:spacing w:lineRule="auto" w:line="259" w:beforeAutospacing="0" w:before="0" w:afterAutospacing="0" w:after="160"/>
-        <w:ind w:left="0" w:right="0" w:hanging="0"/>
-        <w:jc w:val="left"/>
-        <w:rPr>
-          <w:b w:val="false"/>
-          <w:b w:val="false"/>
-          <w:bCs w:val="false"/>
-          <w:sz w:val="24"/>
-          <w:szCs w:val="24"/>
-        </w:rPr>
-      </w:pPr>
-      <w:r>
-        <w:rPr>
-          <w:b w:val="false"/>
-          <w:bCs w:val="false"/>
-          <w:i w:val="false"/>
-          <w:iCs w:val="false"/>
-          <w:sz w:val="24"/>
-          <w:szCs w:val="24"/>
-          <w:u w:val="none"/>
-        </w:rPr>
-        <w:t>.slice(“start”, “end”): method slices out a piece of a n array into a new array. slice method does not remove any elements from the source array.</w:t>
-      </w:r>
-    </w:p>
-    <w:p>
-      <w:pPr>
-        <w:pStyle w:val="Normal"/>
-        <w:bidi w:val="0"/>
-        <w:spacing w:lineRule="auto" w:line="259" w:beforeAutospacing="0" w:before="0" w:afterAutospacing="0" w:after="160"/>
-        <w:ind w:left="0" w:right="0" w:hanging="0"/>
-        <w:jc w:val="left"/>
-        <w:rPr>
-          <w:b w:val="false"/>
-          <w:b w:val="false"/>
-          <w:bCs w:val="false"/>
-          <w:sz w:val="24"/>
-          <w:szCs w:val="24"/>
-        </w:rPr>
-      </w:pPr>
-      <w:r>
-        <w:rPr>
-          <w:b w:val="false"/>
-          <w:bCs w:val="false"/>
-          <w:i w:val="false"/>
-          <w:iCs w:val="false"/>
-          <w:sz w:val="24"/>
-          <w:szCs w:val="24"/>
-          <w:u w:val="none"/>
-        </w:rPr>
-        <w:t>First parameter “start” defines the starting position from which the new sliced array will be created.</w:t>
-      </w:r>
-    </w:p>
-    <w:p>
-      <w:pPr>
-        <w:pStyle w:val="Normal"/>
-        <w:bidi w:val="0"/>
-        <w:spacing w:lineRule="auto" w:line="259" w:beforeAutospacing="0" w:before="0" w:afterAutospacing="0" w:after="160"/>
-        <w:ind w:left="0" w:right="0" w:hanging="0"/>
-        <w:jc w:val="left"/>
-        <w:rPr>
-          <w:b w:val="false"/>
-          <w:b w:val="false"/>
-          <w:bCs w:val="false"/>
-          <w:sz w:val="24"/>
-          <w:szCs w:val="24"/>
-        </w:rPr>
-      </w:pPr>
-      <w:r>
-        <w:rPr>
-          <w:b w:val="false"/>
-          <w:bCs w:val="false"/>
-          <w:i w:val="false"/>
-          <w:iCs w:val="false"/>
-          <w:sz w:val="24"/>
-          <w:szCs w:val="24"/>
-          <w:u w:val="none"/>
-        </w:rPr>
-        <w:t>Second parameter “end” defines the ending position upto and not including which the new sliced array will have values uptil.</w:t>
+        <w:t>meaning references to objects in a WeakSet are held weakly. If no other references to an object stored in the WeakSet exist, those objects can be garbage collected.</w:t>
       </w:r>
     </w:p>
     <w:p>
@@ -4575,142 +5037,110 @@
           <w:szCs w:val="36"/>
           <w:u w:val="single"/>
         </w:rPr>
-        <w:t>20. Generators</w:t>
-      </w:r>
-    </w:p>
-    <w:p>
-      <w:pPr>
-        <w:pStyle w:val="Normal"/>
-        <w:bidi w:val="0"/>
-        <w:spacing w:lineRule="auto" w:line="259" w:beforeAutospacing="0" w:before="0" w:afterAutospacing="0" w:after="160"/>
-        <w:ind w:left="0" w:right="0" w:hanging="0"/>
-        <w:jc w:val="left"/>
-        <w:rPr>
-          <w:b w:val="false"/>
-          <w:b w:val="false"/>
-          <w:bCs w:val="false"/>
-          <w:sz w:val="24"/>
-          <w:szCs w:val="24"/>
-          <w:u w:val="none"/>
-        </w:rPr>
-      </w:pPr>
-      <w:r>
-        <w:rPr>
-          <w:b w:val="false"/>
-          <w:bCs w:val="false"/>
-          <w:sz w:val="24"/>
-          <w:szCs w:val="24"/>
-          <w:u w:val="none"/>
-        </w:rPr>
-        <w:t xml:space="preserve">In JavaScript, generators provide a new way to work with functions and iterators. Using a generator, </w:t>
-      </w:r>
-    </w:p>
-    <w:p>
-      <w:pPr>
-        <w:pStyle w:val="Normal"/>
-        <w:bidi w:val="0"/>
-        <w:spacing w:lineRule="auto" w:line="259" w:beforeAutospacing="0" w:before="0" w:afterAutospacing="0" w:after="160"/>
-        <w:ind w:left="0" w:right="0" w:hanging="0"/>
-        <w:jc w:val="left"/>
-        <w:rPr>
-          <w:b w:val="false"/>
-          <w:b w:val="false"/>
-          <w:bCs w:val="false"/>
-          <w:sz w:val="24"/>
-          <w:szCs w:val="24"/>
-          <w:u w:val="none"/>
-        </w:rPr>
-      </w:pPr>
-      <w:r>
-        <w:rPr>
-          <w:b w:val="false"/>
-          <w:bCs w:val="false"/>
-          <w:sz w:val="24"/>
-          <w:szCs w:val="24"/>
-          <w:u w:val="none"/>
-        </w:rPr>
-        <w:t>1. you can stop the execution of a function from anywhere inside the function.</w:t>
-      </w:r>
-    </w:p>
-    <w:p>
-      <w:pPr>
-        <w:pStyle w:val="Normal"/>
-        <w:bidi w:val="0"/>
-        <w:spacing w:lineRule="auto" w:line="259" w:beforeAutospacing="0" w:before="0" w:afterAutospacing="0" w:after="160"/>
-        <w:ind w:left="0" w:right="0" w:hanging="0"/>
-        <w:jc w:val="left"/>
-        <w:rPr>
-          <w:b w:val="false"/>
-          <w:b w:val="false"/>
-          <w:bCs w:val="false"/>
-          <w:sz w:val="24"/>
-          <w:szCs w:val="24"/>
-          <w:u w:val="none"/>
-        </w:rPr>
-      </w:pPr>
-      <w:r>
-        <w:rPr>
-          <w:b w:val="false"/>
-          <w:bCs w:val="false"/>
-          <w:sz w:val="24"/>
-          <w:szCs w:val="24"/>
-          <w:u w:val="none"/>
-        </w:rPr>
-        <w:t>2. and continue executing code from a halted position.</w:t>
-      </w:r>
-    </w:p>
-    <w:p>
-      <w:pPr>
-        <w:pStyle w:val="Normal"/>
-        <w:bidi w:val="0"/>
-        <w:spacing w:lineRule="auto" w:line="259" w:beforeAutospacing="0" w:before="0" w:afterAutospacing="0" w:after="160"/>
-        <w:ind w:left="0" w:right="0" w:hanging="0"/>
-        <w:jc w:val="left"/>
-        <w:rPr>
-          <w:b w:val="false"/>
-          <w:b w:val="false"/>
-          <w:bCs w:val="false"/>
-          <w:sz w:val="24"/>
-          <w:szCs w:val="24"/>
-          <w:u w:val="none"/>
-        </w:rPr>
-      </w:pPr>
-      <w:r>
-        <w:rPr>
-          <w:b w:val="false"/>
-          <w:bCs w:val="false"/>
-          <w:sz w:val="24"/>
-          <w:szCs w:val="24"/>
-          <w:u w:val="none"/>
-        </w:rPr>
-        <w:t xml:space="preserve">With yield you can pause the execution </w:t>
-      </w:r>
-    </w:p>
-    <w:p>
-      <w:pPr>
-        <w:pStyle w:val="Normal"/>
-        <w:bidi w:val="0"/>
-        <w:spacing w:lineRule="auto" w:line="259" w:beforeAutospacing="0" w:before="0" w:afterAutospacing="0" w:after="160"/>
-        <w:ind w:left="0" w:right="0" w:hanging="0"/>
-        <w:jc w:val="left"/>
-        <w:rPr>
-          <w:b w:val="false"/>
-          <w:b w:val="false"/>
-          <w:bCs w:val="false"/>
-          <w:sz w:val="24"/>
-          <w:szCs w:val="24"/>
-          <w:u w:val="none"/>
-        </w:rPr>
-      </w:pPr>
-      <w:r>
-        <w:rPr>
-          <w:b w:val="false"/>
-          <w:bCs w:val="false"/>
-          <w:sz w:val="24"/>
-          <w:szCs w:val="24"/>
-          <w:u w:val="none"/>
-        </w:rPr>
-        <w:t>.next() method provides a way to resume the flow. Wide case usecase is to generate iterators with generators.</w:t>
+        <w:t>23. Weak Map</w:t>
+      </w:r>
+    </w:p>
+    <w:p>
+      <w:pPr>
+        <w:pStyle w:val="Normal"/>
+        <w:bidi w:val="0"/>
+        <w:spacing w:lineRule="auto" w:line="259" w:beforeAutospacing="0" w:before="0" w:afterAutospacing="0" w:after="160"/>
+        <w:ind w:left="0" w:right="0" w:hanging="0"/>
+        <w:jc w:val="left"/>
+        <w:rPr>
+          <w:b/>
+          <w:b/>
+          <w:bCs/>
+          <w:sz w:val="24"/>
+          <w:szCs w:val="24"/>
+          <w:u w:val="none"/>
+        </w:rPr>
+      </w:pPr>
+      <w:r>
+        <w:rPr>
+          <w:b/>
+          <w:bCs/>
+          <w:sz w:val="24"/>
+          <w:szCs w:val="24"/>
+          <w:u w:val="none"/>
+        </w:rPr>
+        <w:t xml:space="preserve">Map: </w:t>
+      </w:r>
+    </w:p>
+    <w:p>
+      <w:pPr>
+        <w:pStyle w:val="Normal"/>
+        <w:bidi w:val="0"/>
+        <w:spacing w:lineRule="auto" w:line="259" w:beforeAutospacing="0" w:before="0" w:afterAutospacing="0" w:after="160"/>
+        <w:ind w:left="0" w:right="0" w:hanging="0"/>
+        <w:jc w:val="left"/>
+        <w:rPr>
+          <w:b w:val="false"/>
+          <w:b w:val="false"/>
+          <w:bCs w:val="false"/>
+          <w:sz w:val="24"/>
+          <w:szCs w:val="24"/>
+          <w:u w:val="none"/>
+        </w:rPr>
+      </w:pPr>
+      <w:r>
+        <w:rPr>
+          <w:b w:val="false"/>
+          <w:bCs w:val="false"/>
+          <w:sz w:val="24"/>
+          <w:szCs w:val="24"/>
+          <w:u w:val="none"/>
+        </w:rPr>
+        <w:t>Map is a javaScript object which hold key and value pairs and remember its original insertion order.</w:t>
+      </w:r>
+    </w:p>
+    <w:p>
+      <w:pPr>
+        <w:pStyle w:val="Normal"/>
+        <w:bidi w:val="0"/>
+        <w:spacing w:lineRule="auto" w:line="259" w:beforeAutospacing="0" w:before="0" w:afterAutospacing="0" w:after="160"/>
+        <w:ind w:left="0" w:right="0" w:hanging="0"/>
+        <w:jc w:val="left"/>
+        <w:rPr>
+          <w:b/>
+          <w:b/>
+          <w:bCs/>
+        </w:rPr>
+      </w:pPr>
+      <w:r>
+        <w:rPr>
+          <w:b/>
+          <w:bCs/>
+        </w:rPr>
+        <w:t>WeakMap:</w:t>
+      </w:r>
+    </w:p>
+    <w:p>
+      <w:pPr>
+        <w:pStyle w:val="Normal"/>
+        <w:bidi w:val="0"/>
+        <w:spacing w:lineRule="auto" w:line="259" w:beforeAutospacing="0" w:before="0" w:afterAutospacing="0" w:after="160"/>
+        <w:ind w:left="0" w:right="0" w:hanging="0"/>
+        <w:jc w:val="left"/>
+        <w:rPr>
+          <w:b w:val="false"/>
+          <w:b w:val="false"/>
+          <w:bCs w:val="false"/>
+        </w:rPr>
+      </w:pPr>
+      <w:r>
+        <w:rPr>
+          <w:b w:val="false"/>
+          <w:bCs w:val="false"/>
+        </w:rPr>
+        <w:t xml:space="preserve">The WeakMap </w:t>
+      </w:r>
+      <w:r>
+        <w:rPr>
+          <w:b w:val="false"/>
+          <w:bCs w:val="false"/>
+        </w:rPr>
+        <w:t xml:space="preserve">is a collection of key/value pairs whose keys must be objects, with values of any arbitrary JS type, and which does not create strong references to its keys. That is, an object’s presence as a key in a WeakMap does not prevent the object from being garbage collected. Once an object used as a key has been collected, its corresponding values in any WeakMap become candidates for garbage collection as well – as long as they aren’t strongly referred to elsewhere. </w:t>
       </w:r>
     </w:p>
     <w:p>
@@ -4737,61 +5167,47 @@
           <w:szCs w:val="36"/>
           <w:u w:val="single"/>
         </w:rPr>
-        <w:t>21. Data Types</w:t>
-      </w:r>
-    </w:p>
-    <w:p>
-      <w:pPr>
-        <w:pStyle w:val="Normal"/>
-        <w:bidi w:val="0"/>
-        <w:spacing w:lineRule="auto" w:line="259" w:beforeAutospacing="0" w:before="0" w:afterAutospacing="0" w:after="160"/>
-        <w:ind w:left="0" w:right="0" w:hanging="0"/>
-        <w:jc w:val="left"/>
-        <w:rPr>
-          <w:b w:val="false"/>
-          <w:b w:val="false"/>
-          <w:bCs w:val="false"/>
-          <w:sz w:val="24"/>
-          <w:szCs w:val="24"/>
-          <w:u w:val="none"/>
-        </w:rPr>
-      </w:pPr>
-      <w:r>
-        <w:rPr>
-          <w:b w:val="false"/>
-          <w:bCs w:val="false"/>
-          <w:sz w:val="24"/>
-          <w:szCs w:val="24"/>
-          <w:u w:val="none"/>
-        </w:rPr>
-        <w:t>Mostly used data types are SNNUBO =&gt; string, number, null, undefined, boolean, object</w:t>
-      </w:r>
-    </w:p>
-    <w:p>
-      <w:pPr>
-        <w:pStyle w:val="Normal"/>
-        <w:bidi w:val="0"/>
-        <w:spacing w:lineRule="auto" w:line="259" w:beforeAutospacing="0" w:before="0" w:afterAutospacing="0" w:after="160"/>
-        <w:ind w:left="0" w:right="0" w:hanging="0"/>
-        <w:jc w:val="left"/>
-        <w:rPr>
-          <w:b w:val="false"/>
-          <w:b w:val="false"/>
-          <w:bCs w:val="false"/>
-          <w:sz w:val="24"/>
-          <w:szCs w:val="24"/>
-          <w:u w:val="none"/>
-        </w:rPr>
-      </w:pPr>
-      <w:r>
-        <w:rPr>
-          <w:b w:val="false"/>
-          <w:bCs w:val="false"/>
-          <w:sz w:val="24"/>
-          <w:szCs w:val="24"/>
-          <w:u w:val="none"/>
-        </w:rPr>
-        <w:t>Others are symbols and Big int.</w:t>
+        <w:t>24. Temporal Deadzone</w:t>
+      </w:r>
+    </w:p>
+    <w:p>
+      <w:pPr>
+        <w:pStyle w:val="Normal"/>
+        <w:bidi w:val="0"/>
+        <w:spacing w:lineRule="auto" w:line="259" w:beforeAutospacing="0" w:before="0" w:afterAutospacing="0" w:after="160"/>
+        <w:ind w:left="0" w:right="0" w:hanging="0"/>
+        <w:jc w:val="left"/>
+        <w:rPr>
+          <w:sz w:val="24"/>
+          <w:szCs w:val="24"/>
+        </w:rPr>
+      </w:pPr>
+      <w:r>
+        <w:rPr>
+          <w:sz w:val="24"/>
+          <w:szCs w:val="24"/>
+        </w:rPr>
+        <w:t xml:space="preserve">In case of let and const variables, Basically, Temporal Dead Zone is a zone “before your variable is declared”, i.e. where you can not access the value of theses variables, it will throw an error. </w:t>
+      </w:r>
+    </w:p>
+    <w:p>
+      <w:pPr>
+        <w:pStyle w:val="Normal"/>
+        <w:bidi w:val="0"/>
+        <w:spacing w:lineRule="auto" w:line="259" w:beforeAutospacing="0" w:before="0" w:afterAutospacing="0" w:after="160"/>
+        <w:ind w:left="0" w:right="0" w:hanging="0"/>
+        <w:jc w:val="left"/>
+        <w:rPr>
+          <w:sz w:val="24"/>
+          <w:szCs w:val="24"/>
+        </w:rPr>
+      </w:pPr>
+      <w:r>
+        <w:rPr>
+          <w:sz w:val="24"/>
+          <w:szCs w:val="24"/>
+        </w:rPr>
+        <w:t>Because of this Temporal Deadzone it seems let and const variables are not beign hoisted but that is not the case there is a period between entering scope and being declared where they cannot be accessed. This perios is the temporal dead zone(TDZ).</w:t>
       </w:r>
     </w:p>
     <w:p>
@@ -4818,159 +5234,6 @@
           <w:szCs w:val="36"/>
           <w:u w:val="single"/>
         </w:rPr>
-        <w:t>22. Weak Set</w:t>
-      </w:r>
-    </w:p>
-    <w:p>
-      <w:pPr>
-        <w:pStyle w:val="Normal"/>
-        <w:bidi w:val="0"/>
-        <w:spacing w:lineRule="auto" w:line="259" w:beforeAutospacing="0" w:before="0" w:afterAutospacing="0" w:after="160"/>
-        <w:ind w:left="0" w:right="0" w:hanging="0"/>
-        <w:jc w:val="left"/>
-        <w:rPr>
-          <w:b w:val="false"/>
-          <w:b w:val="false"/>
-          <w:bCs w:val="false"/>
-          <w:sz w:val="24"/>
-          <w:szCs w:val="24"/>
-          <w:u w:val="none"/>
-        </w:rPr>
-      </w:pPr>
-      <w:r>
-        <w:rPr>
-          <w:b w:val="false"/>
-          <w:bCs w:val="false"/>
-          <w:sz w:val="24"/>
-          <w:szCs w:val="24"/>
-          <w:u w:val="none"/>
-        </w:rPr>
-        <w:t>https://developer.mozilla.org/en-US/docs/Web/JavaScript/Reference/Global_Objects/WeakSet</w:t>
-      </w:r>
-    </w:p>
-    <w:p>
-      <w:pPr>
-        <w:pStyle w:val="Normal"/>
-        <w:bidi w:val="0"/>
-        <w:spacing w:lineRule="auto" w:line="259" w:beforeAutospacing="0" w:before="0" w:afterAutospacing="0" w:after="160"/>
-        <w:ind w:left="0" w:right="0" w:hanging="0"/>
-        <w:jc w:val="left"/>
-        <w:rPr>
-          <w:b/>
-          <w:b/>
-          <w:bCs/>
-          <w:sz w:val="36"/>
-          <w:szCs w:val="36"/>
-          <w:u w:val="single"/>
-        </w:rPr>
-      </w:pPr>
-      <w:r>
-        <w:rPr>
-          <w:b/>
-          <w:bCs/>
-          <w:sz w:val="36"/>
-          <w:szCs w:val="36"/>
-          <w:u w:val="single"/>
-        </w:rPr>
-        <w:t>23. Weak Map</w:t>
-      </w:r>
-    </w:p>
-    <w:p>
-      <w:pPr>
-        <w:pStyle w:val="Normal"/>
-        <w:bidi w:val="0"/>
-        <w:spacing w:lineRule="auto" w:line="259" w:beforeAutospacing="0" w:before="0" w:afterAutospacing="0" w:after="160"/>
-        <w:ind w:left="0" w:right="0" w:hanging="0"/>
-        <w:jc w:val="left"/>
-        <w:rPr>
-          <w:b w:val="false"/>
-          <w:b w:val="false"/>
-          <w:bCs w:val="false"/>
-          <w:sz w:val="24"/>
-          <w:szCs w:val="24"/>
-        </w:rPr>
-      </w:pPr>
-      <w:r>
-        <w:rPr>
-          <w:b w:val="false"/>
-          <w:bCs w:val="false"/>
-          <w:sz w:val="24"/>
-          <w:szCs w:val="24"/>
-        </w:rPr>
-        <w:t>https://developer.mozilla.org/en-US/docs/Web/JavaScript/Reference/Global_Objects/WeakMap</w:t>
-      </w:r>
-    </w:p>
-    <w:p>
-      <w:pPr>
-        <w:pStyle w:val="Normal"/>
-        <w:bidi w:val="0"/>
-        <w:spacing w:lineRule="auto" w:line="259" w:beforeAutospacing="0" w:before="0" w:afterAutospacing="0" w:after="160"/>
-        <w:ind w:left="0" w:right="0" w:hanging="0"/>
-        <w:jc w:val="left"/>
-        <w:rPr>
-          <w:b/>
-          <w:b/>
-          <w:bCs/>
-          <w:sz w:val="36"/>
-          <w:szCs w:val="36"/>
-          <w:u w:val="single"/>
-        </w:rPr>
-      </w:pPr>
-      <w:r>
-        <w:rPr>
-          <w:b/>
-          <w:bCs/>
-          <w:sz w:val="36"/>
-          <w:szCs w:val="36"/>
-          <w:u w:val="single"/>
-        </w:rPr>
-        <w:t>24. Temporal Deadzone</w:t>
-      </w:r>
-    </w:p>
-    <w:p>
-      <w:pPr>
-        <w:pStyle w:val="Normal"/>
-        <w:bidi w:val="0"/>
-        <w:spacing w:lineRule="auto" w:line="259" w:beforeAutospacing="0" w:before="0" w:afterAutospacing="0" w:after="160"/>
-        <w:ind w:left="0" w:right="0" w:hanging="0"/>
-        <w:jc w:val="left"/>
-        <w:rPr>
-          <w:sz w:val="24"/>
-          <w:szCs w:val="24"/>
-        </w:rPr>
-      </w:pPr>
-      <w:r>
-        <w:rPr>
-          <w:sz w:val="24"/>
-          <w:szCs w:val="24"/>
-        </w:rPr>
-        <w:t>https://www.freecodecamp.org/news/what-is-the-temporal-dead-zone/</w:t>
-      </w:r>
-    </w:p>
-    <w:p>
-      <w:pPr>
-        <w:pStyle w:val="Normal"/>
-        <w:bidi w:val="0"/>
-        <w:spacing w:lineRule="auto" w:line="259" w:beforeAutospacing="0" w:before="0" w:afterAutospacing="0" w:after="160"/>
-        <w:ind w:left="0" w:right="0" w:hanging="0"/>
-        <w:jc w:val="left"/>
-        <w:rPr>
-          <w:b/>
-          <w:b/>
-          <w:bCs/>
-          <w:sz w:val="36"/>
-          <w:szCs w:val="36"/>
-          <w:u w:val="single"/>
-        </w:rPr>
-      </w:pPr>
-      <w:r>
-        <w:rPr>
-          <w:b/>
-          <w:bCs/>
-          <w:sz w:val="36"/>
-          <w:szCs w:val="36"/>
-          <w:u w:val="single"/>
-        </w:rPr>
         <w:t>25. Memoization</w:t>
       </w:r>
     </w:p>
@@ -4998,6 +5261,34 @@
           <w:szCs w:val="28"/>
           <w:u w:val="none"/>
         </w:rPr>
+        <w:t>In computing, memoization or memoisation is an optimization techniques used primarily to speed up computer programs by storing the results of expensive function calls and returning the cached result when the same inputs occur again.</w:t>
+      </w:r>
+    </w:p>
+    <w:p>
+      <w:pPr>
+        <w:pStyle w:val="Normal"/>
+        <w:bidi w:val="0"/>
+        <w:spacing w:lineRule="auto" w:line="259" w:beforeAutospacing="0" w:before="0" w:afterAutospacing="0" w:after="160"/>
+        <w:ind w:left="0" w:right="0" w:hanging="0"/>
+        <w:jc w:val="left"/>
+        <w:rPr>
+          <w:b w:val="false"/>
+          <w:b w:val="false"/>
+          <w:bCs w:val="false"/>
+          <w:sz w:val="28"/>
+          <w:szCs w:val="28"/>
+          <w:u w:val="none"/>
+        </w:rPr>
+      </w:pPr>
+      <w:r>
+        <w:rPr>
+          <w:b w:val="false"/>
+          <w:bCs w:val="false"/>
+          <w:sz w:val="28"/>
+          <w:szCs w:val="28"/>
+          <w:u w:val="none"/>
+        </w:rPr>
+        <w:t>Memoization is a way to lower a function’s time cost in exchange for space cost.</w:t>
       </w:r>
     </w:p>
     <w:p>

</xml_diff>